<commit_message>
Añado el archivo correspondiente al Historial de Cambios
</commit_message>
<xml_diff>
--- a/Documentacion/Historias Técnicas.docx
+++ b/Documentacion/Historias Técnicas.docx
@@ -11,7 +11,7 @@
           <w:noProof/>
         </w:rPr>
         <w:drawing>
-          <wp:inline distT="0" distB="0" distL="0" distR="0" wp14:anchorId="2795D5AB" wp14:editId="67041BF5">
+          <wp:inline distT="0" distB="0" distL="0" distR="0" wp14:anchorId="2795D5AB" wp14:editId="6482EBAD">
             <wp:extent cx="1642545" cy="1656000"/>
             <wp:effectExtent l="0" t="0" r="0" b="1905"/>
             <wp:docPr id="2" name="Imagen 2" descr="Una caricatura de una persona&#10;&#10;Descripción generada automáticamente con confianza baja"/>
@@ -2937,7 +2937,7 @@
                 <w:bCs w:val="0"/>
                 <w:lang w:eastAsia="es-MX"/>
               </w:rPr>
-              <w:t>Los modelos de datos deben reflejar de manera precisa los requisitos de la aplicación, capturando todas las entidades clave y sus relaciones.</w:t>
+              <w:t>Definir las tablas necesarias para almacenar la información, cada tabla debe tener sus columnas que representen los atributos de los datos.</w:t>
             </w:r>
           </w:p>
           <w:p>
@@ -2960,7 +2960,7 @@
                 <w:bCs w:val="0"/>
                 <w:lang w:eastAsia="es-MX"/>
               </w:rPr>
-              <w:t>Las relaciones entre los modelos deben estar correctamente establecidas, permitiendo una representación fiel de las asociaciones entre las diferentes entidades.</w:t>
+              <w:t>Establecer las relaciones entre las tablas, cada tabla con sus respectivas claves primarias y foráneas.</w:t>
             </w:r>
           </w:p>
           <w:p>
@@ -2983,7 +2983,7 @@
                 <w:bCs w:val="0"/>
                 <w:lang w:eastAsia="es-MX"/>
               </w:rPr>
-              <w:t>Los campos de los modelos deben estar configurados de acuerdo con los tipos de datos y restricciones necesarios, asegurando la coherencia y la integridad de los datos.</w:t>
+              <w:t xml:space="preserve">Aplicar los principios de normalización, eliminando redundancias y duplicación de datos. </w:t>
             </w:r>
           </w:p>
         </w:tc>
@@ -3228,8 +3228,23 @@
           </w:p>
         </w:tc>
       </w:tr>
+    </w:tbl>
+    <w:p/>
+    <w:p/>
+    <w:tbl>
+      <w:tblPr>
+        <w:tblStyle w:val="Tablaconcuadrcula1clara-nfasis1"/>
+        <w:tblW w:w="0" w:type="auto"/>
+        <w:jc w:val="center"/>
+        <w:tblLook w:val="04A0" w:firstRow="1" w:lastRow="0" w:firstColumn="1" w:lastColumn="0" w:noHBand="0" w:noVBand="1"/>
+      </w:tblPr>
+      <w:tblGrid>
+        <w:gridCol w:w="3710"/>
+        <w:gridCol w:w="3945"/>
+      </w:tblGrid>
       <w:tr>
         <w:trPr>
+          <w:cnfStyle w:val="100000000000" w:firstRow="1" w:lastRow="0" w:firstColumn="0" w:lastColumn="0" w:oddVBand="0" w:evenVBand="0" w:oddHBand="0" w:evenHBand="0" w:firstRowFirstColumn="0" w:firstRowLastColumn="0" w:lastRowFirstColumn="0" w:lastRowLastColumn="0"/>
           <w:jc w:val="center"/>
         </w:trPr>
         <w:tc>

</xml_diff>